<commit_message>
Colocadas as tabelas de MPV e cronograma. Exportadas as versoes de docx e pdf.
Signed-off-by: Edson Jr <eds_jr@hotmail.com>
</commit_message>
<xml_diff>
--- a/TCC_Projeto.docx
+++ b/TCC_Projeto.docx
@@ -29106,25 +29106,79 @@
         <w:jc w:val="left"/>
         <w:rPr>
           <w:rFonts w:ascii="Times New Roman" w:cs="Times New Roman" w:hAnsi="Times New Roman" w:eastAsia="Times New Roman"/>
-          <w:color w:val="ff2600"/>
-          <w:sz w:val="24"/>
-          <w:szCs w:val="24"/>
-          <w:shd w:val="clear" w:color="auto" w:fill="ffffff"/>
-          <w:rtl w:val="0"/>
-        </w:rPr>
-      </w:pPr>
-      <w:r>
-        <w:rPr>
-          <w:rFonts w:ascii="Times New Roman" w:hAnsi="Times New Roman"/>
-          <w:color w:val="ff2600"/>
-          <w:sz w:val="24"/>
-          <w:szCs w:val="24"/>
-          <w:shd w:val="clear" w:color="auto" w:fill="ffffff"/>
-          <w:rtl w:val="0"/>
-          <w:lang w:val="en-US"/>
-        </w:rPr>
-        <w:t>[EM DESENVOLVIMENTO]</w:t>
-      </w:r>
+          <w:b w:val="1"/>
+          <w:bCs w:val="1"/>
+          <w:sz w:val="24"/>
+          <w:szCs w:val="24"/>
+          <w:shd w:val="clear" w:color="auto" w:fill="ffffff"/>
+          <w:rtl w:val="0"/>
+        </w:rPr>
+      </w:pPr>
+    </w:p>
+    <w:p>
+      <w:pPr>
+        <w:pStyle w:val="Padrão"/>
+        <w:bidi w:val="0"/>
+        <w:spacing w:after="240" w:line="360" w:lineRule="auto"/>
+        <w:ind w:left="0" w:right="0" w:firstLine="1134"/>
+        <w:jc w:val="left"/>
+        <w:rPr>
+          <w:rFonts w:ascii="Times New Roman" w:cs="Times New Roman" w:hAnsi="Times New Roman" w:eastAsia="Times New Roman"/>
+          <w:sz w:val="24"/>
+          <w:szCs w:val="24"/>
+          <w:shd w:val="clear" w:color="auto" w:fill="ffffff"/>
+          <w:rtl w:val="0"/>
+        </w:rPr>
+      </w:pPr>
+      <w:r>
+        <w:rPr>
+          <w:rFonts w:ascii="Times New Roman" w:hAnsi="Times New Roman"/>
+          <w:sz w:val="24"/>
+          <w:szCs w:val="24"/>
+          <w:shd w:val="clear" w:color="auto" w:fill="ffffff"/>
+          <w:rtl w:val="0"/>
+          <w:lang w:val="en-US"/>
+        </w:rPr>
+        <w:t>Nesta se</w:t>
+      </w:r>
+      <w:r>
+        <w:rPr>
+          <w:rFonts w:ascii="Times New Roman" w:hAnsi="Times New Roman" w:hint="default"/>
+          <w:sz w:val="24"/>
+          <w:szCs w:val="24"/>
+          <w:shd w:val="clear" w:color="auto" w:fill="ffffff"/>
+          <w:rtl w:val="0"/>
+          <w:lang w:val="en-US"/>
+        </w:rPr>
+        <w:t>çã</w:t>
+      </w:r>
+      <w:r>
+        <w:rPr>
+          <w:rFonts w:ascii="Times New Roman" w:hAnsi="Times New Roman"/>
+          <w:sz w:val="24"/>
+          <w:szCs w:val="24"/>
+          <w:shd w:val="clear" w:color="auto" w:fill="ffffff"/>
+          <w:rtl w:val="0"/>
+          <w:lang w:val="en-US"/>
+        </w:rPr>
+        <w:t xml:space="preserve">o encontram - se o plano de entregas do aplicativo descrito neste trabalho, bem como o plano de entregas descritos em MVP. </w:t>
+      </w:r>
+    </w:p>
+    <w:p>
+      <w:pPr>
+        <w:pStyle w:val="Padrão"/>
+        <w:bidi w:val="0"/>
+        <w:spacing w:after="240" w:line="360" w:lineRule="auto"/>
+        <w:ind w:left="0" w:right="0" w:firstLine="1134"/>
+        <w:jc w:val="left"/>
+        <w:rPr>
+          <w:rFonts w:ascii="Times New Roman" w:cs="Times New Roman" w:hAnsi="Times New Roman" w:eastAsia="Times New Roman"/>
+          <w:sz w:val="24"/>
+          <w:szCs w:val="24"/>
+          <w:shd w:val="clear" w:color="auto" w:fill="ffffff"/>
+          <w:rtl w:val="0"/>
+        </w:rPr>
+      </w:pPr>
     </w:p>
     <w:p>
       <w:pPr>
@@ -29135,13 +29189,39 @@
         <w:jc w:val="left"/>
         <w:rPr>
           <w:rFonts w:ascii="Times New Roman" w:cs="Times New Roman" w:hAnsi="Times New Roman" w:eastAsia="Times New Roman"/>
-          <w:color w:val="ff2600"/>
-          <w:sz w:val="24"/>
-          <w:szCs w:val="24"/>
-          <w:shd w:val="clear" w:color="auto" w:fill="ffffff"/>
-          <w:rtl w:val="0"/>
-        </w:rPr>
-      </w:pPr>
+          <w:b w:val="1"/>
+          <w:bCs w:val="1"/>
+          <w:sz w:val="24"/>
+          <w:szCs w:val="24"/>
+          <w:shd w:val="clear" w:color="auto" w:fill="ffffff"/>
+          <w:rtl w:val="0"/>
+        </w:rPr>
+      </w:pPr>
+      <w:r>
+        <w:rPr>
+          <w:rFonts w:ascii="Times New Roman" w:hAnsi="Times New Roman"/>
+          <w:b w:val="1"/>
+          <w:bCs w:val="1"/>
+          <w:sz w:val="24"/>
+          <w:szCs w:val="24"/>
+          <w:shd w:val="clear" w:color="auto" w:fill="ffffff"/>
+          <w:rtl w:val="0"/>
+        </w:rPr>
+        <w:t>2.1.9.</w:t>
+      </w:r>
+      <w:r>
+        <w:rPr>
+          <w:rFonts w:ascii="Times New Roman" w:hAnsi="Times New Roman"/>
+          <w:b w:val="1"/>
+          <w:bCs w:val="1"/>
+          <w:sz w:val="24"/>
+          <w:szCs w:val="24"/>
+          <w:shd w:val="clear" w:color="auto" w:fill="ffffff"/>
+          <w:rtl w:val="0"/>
+          <w:lang w:val="en-US"/>
+        </w:rPr>
+        <w:t>1. Cronograma Macro</w:t>
+      </w:r>
     </w:p>
     <w:p>
       <w:pPr>
@@ -29152,14 +29232,123 @@
         <w:jc w:val="left"/>
         <w:rPr>
           <w:rFonts w:ascii="Times New Roman" w:cs="Times New Roman" w:hAnsi="Times New Roman" w:eastAsia="Times New Roman"/>
-          <w:b w:val="0"/>
-          <w:bCs w:val="0"/>
-          <w:sz w:val="24"/>
-          <w:szCs w:val="24"/>
-          <w:shd w:val="clear" w:color="auto" w:fill="ffffff"/>
-          <w:rtl w:val="0"/>
-        </w:rPr>
-      </w:pPr>
+          <w:sz w:val="24"/>
+          <w:szCs w:val="24"/>
+          <w:shd w:val="clear" w:color="auto" w:fill="ffffff"/>
+          <w:rtl w:val="0"/>
+        </w:rPr>
+      </w:pPr>
+      <w:r>
+        <w:rPr>
+          <w:rFonts w:ascii="Times New Roman" w:hAnsi="Times New Roman"/>
+          <w:sz w:val="24"/>
+          <w:szCs w:val="24"/>
+          <w:shd w:val="clear" w:color="auto" w:fill="ffffff"/>
+          <w:rtl w:val="0"/>
+          <w:lang w:val="en-US"/>
+        </w:rPr>
+        <w:t>Nesta se</w:t>
+      </w:r>
+      <w:r>
+        <w:rPr>
+          <w:rFonts w:ascii="Times New Roman" w:hAnsi="Times New Roman" w:hint="default"/>
+          <w:sz w:val="24"/>
+          <w:szCs w:val="24"/>
+          <w:shd w:val="clear" w:color="auto" w:fill="ffffff"/>
+          <w:rtl w:val="0"/>
+          <w:lang w:val="en-US"/>
+        </w:rPr>
+        <w:t>çã</w:t>
+      </w:r>
+      <w:r>
+        <w:rPr>
+          <w:rFonts w:ascii="Times New Roman" w:hAnsi="Times New Roman"/>
+          <w:sz w:val="24"/>
+          <w:szCs w:val="24"/>
+          <w:shd w:val="clear" w:color="auto" w:fill="ffffff"/>
+          <w:rtl w:val="0"/>
+          <w:lang w:val="en-US"/>
+        </w:rPr>
+        <w:t>o encontra - se o cronograma de entregas do aplicativo descrito neste trabalho.</w:t>
+      </w:r>
+      <w:r>
+        <w:rPr>
+          <w:rFonts w:ascii="Times New Roman" w:cs="Times New Roman" w:hAnsi="Times New Roman" w:eastAsia="Times New Roman"/>
+          <w:sz w:val="24"/>
+          <w:szCs w:val="24"/>
+          <w:shd w:val="clear" w:color="auto" w:fill="ffffff"/>
+          <w:rtl w:val="0"/>
+        </w:rPr>
+        <w:drawing>
+          <wp:anchor distT="152400" distB="152400" distL="152400" distR="152400" simplePos="0" relativeHeight="251667456" behindDoc="0" locked="0" layoutInCell="1" allowOverlap="1">
+            <wp:simplePos x="0" y="0"/>
+            <wp:positionH relativeFrom="margin">
+              <wp:posOffset>-6350</wp:posOffset>
+            </wp:positionH>
+            <wp:positionV relativeFrom="line">
+              <wp:posOffset>418193</wp:posOffset>
+            </wp:positionV>
+            <wp:extent cx="6120057" cy="1776101"/>
+            <wp:effectExtent l="0" t="0" r="0" b="0"/>
+            <wp:wrapThrough wrapText="bothSides" distL="152400" distR="152400">
+              <wp:wrapPolygon edited="1">
+                <wp:start x="0" y="0"/>
+                <wp:lineTo x="21600" y="0"/>
+                <wp:lineTo x="21600" y="21660"/>
+                <wp:lineTo x="0" y="21660"/>
+                <wp:lineTo x="0" y="0"/>
+              </wp:wrapPolygon>
+            </wp:wrapThrough>
+            <wp:docPr id="1073741829" name="officeArt object"/>
+            <wp:cNvGraphicFramePr/>
+            <a:graphic xmlns:a="http://schemas.openxmlformats.org/drawingml/2006/main">
+              <a:graphicData uri="http://schemas.openxmlformats.org/drawingml/2006/picture">
+                <pic:pic xmlns:pic="http://schemas.openxmlformats.org/drawingml/2006/picture">
+                  <pic:nvPicPr>
+                    <pic:cNvPr id="1073741829" name="Captura de Tela 2018-04-29 às 10.02.09.png"/>
+                    <pic:cNvPicPr>
+                      <a:picLocks noChangeAspect="1"/>
+                    </pic:cNvPicPr>
+                  </pic:nvPicPr>
+                  <pic:blipFill>
+                    <a:blip r:embed="rId7">
+                      <a:extLst/>
+                    </a:blip>
+                    <a:stretch>
+                      <a:fillRect/>
+                    </a:stretch>
+                  </pic:blipFill>
+                  <pic:spPr>
+                    <a:xfrm>
+                      <a:off x="0" y="0"/>
+                      <a:ext cx="6120057" cy="1776101"/>
+                    </a:xfrm>
+                    <a:prstGeom prst="rect">
+                      <a:avLst/>
+                    </a:prstGeom>
+                    <a:ln w="12700" cap="flat">
+                      <a:noFill/>
+                      <a:miter lim="400000"/>
+                    </a:ln>
+                    <a:effectLst/>
+                  </pic:spPr>
+                </pic:pic>
+              </a:graphicData>
+            </a:graphic>
+          </wp:anchor>
+        </w:drawing>
+      </w:r>
+      <w:r>
+        <w:rPr>
+          <w:rFonts w:ascii="Times New Roman" w:hAnsi="Times New Roman"/>
+          <w:sz w:val="24"/>
+          <w:szCs w:val="24"/>
+          <w:shd w:val="clear" w:color="auto" w:fill="ffffff"/>
+          <w:rtl w:val="0"/>
+          <w:lang w:val="en-US"/>
+        </w:rPr>
+        <w:t xml:space="preserve"> </w:t>
+      </w:r>
     </w:p>
     <w:p>
       <w:pPr>
@@ -29178,19 +29367,6 @@
           <w:rtl w:val="0"/>
         </w:rPr>
       </w:pPr>
-      <w:r>
-        <w:rPr>
-          <w:rFonts w:ascii="Times New Roman" w:hAnsi="Times New Roman"/>
-          <w:b w:val="1"/>
-          <w:bCs w:val="1"/>
-          <w:sz w:val="24"/>
-          <w:szCs w:val="24"/>
-          <w:shd w:val="clear" w:color="auto" w:fill="ffffff"/>
-          <w:rtl w:val="0"/>
-          <w:lang w:val="pt-PT"/>
-        </w:rPr>
-        <w:t xml:space="preserve">2.1.9.2 Plano de entregas </w:t>
-      </w:r>
     </w:p>
     <w:p>
       <w:pPr>
@@ -29218,7 +29394,7 @@
           <w:rtl w:val="0"/>
           <w:lang w:val="en-US"/>
         </w:rPr>
-        <w:t>[EM DESENVOLVIMENTO]</w:t>
+        <w:t>[VERIFICAR A NECESSIDADE DE COMPLEMENTAR]</w:t>
       </w:r>
     </w:p>
     <w:p>
@@ -29230,7 +29406,8 @@
         <w:jc w:val="left"/>
         <w:rPr>
           <w:rFonts w:ascii="Times New Roman" w:cs="Times New Roman" w:hAnsi="Times New Roman" w:eastAsia="Times New Roman"/>
-          <w:color w:val="ff2600"/>
+          <w:b w:val="1"/>
+          <w:bCs w:val="1"/>
           <w:sz w:val="24"/>
           <w:szCs w:val="24"/>
           <w:shd w:val="clear" w:color="auto" w:fill="ffffff"/>
@@ -29255,19 +29432,6 @@
           <w:rtl w:val="0"/>
         </w:rPr>
       </w:pPr>
-      <w:r>
-        <w:rPr>
-          <w:rFonts w:ascii="Times New Roman" w:hAnsi="Times New Roman"/>
-          <w:b w:val="1"/>
-          <w:bCs w:val="1"/>
-          <w:sz w:val="24"/>
-          <w:szCs w:val="24"/>
-          <w:shd w:val="clear" w:color="auto" w:fill="ffffff"/>
-          <w:rtl w:val="0"/>
-          <w:lang w:val="es-ES_tradnl"/>
-        </w:rPr>
-        <w:t xml:space="preserve">2.2 DOCUMENTO DE ARQUITETURA </w:t>
-      </w:r>
     </w:p>
     <w:p>
       <w:pPr>
@@ -29278,25 +29442,14 @@
         <w:jc w:val="left"/>
         <w:rPr>
           <w:rFonts w:ascii="Times New Roman" w:cs="Times New Roman" w:hAnsi="Times New Roman" w:eastAsia="Times New Roman"/>
-          <w:color w:val="ff2600"/>
-          <w:sz w:val="24"/>
-          <w:szCs w:val="24"/>
-          <w:shd w:val="clear" w:color="auto" w:fill="ffffff"/>
-          <w:rtl w:val="0"/>
-        </w:rPr>
-      </w:pPr>
-      <w:r>
-        <w:rPr>
-          <w:rFonts w:ascii="Times New Roman" w:hAnsi="Times New Roman"/>
-          <w:color w:val="ff2600"/>
-          <w:sz w:val="24"/>
-          <w:szCs w:val="24"/>
-          <w:shd w:val="clear" w:color="auto" w:fill="ffffff"/>
-          <w:rtl w:val="0"/>
-          <w:lang w:val="en-US"/>
-        </w:rPr>
-        <w:t>[EM DESENVOLVIMENTO]</w:t>
-      </w:r>
+          <w:b w:val="1"/>
+          <w:bCs w:val="1"/>
+          <w:sz w:val="24"/>
+          <w:szCs w:val="24"/>
+          <w:shd w:val="clear" w:color="auto" w:fill="ffffff"/>
+          <w:rtl w:val="0"/>
+        </w:rPr>
+      </w:pPr>
     </w:p>
     <w:p>
       <w:pPr>
@@ -29307,7 +29460,8 @@
         <w:jc w:val="left"/>
         <w:rPr>
           <w:rFonts w:ascii="Times New Roman" w:cs="Times New Roman" w:hAnsi="Times New Roman" w:eastAsia="Times New Roman"/>
-          <w:color w:val="ff2600"/>
+          <w:b w:val="1"/>
+          <w:bCs w:val="1"/>
           <w:sz w:val="24"/>
           <w:szCs w:val="24"/>
           <w:shd w:val="clear" w:color="auto" w:fill="ffffff"/>
@@ -29324,29 +29478,17 @@
         <w:jc w:val="left"/>
         <w:rPr>
           <w:rFonts w:ascii="Times New Roman" w:cs="Times New Roman" w:hAnsi="Times New Roman" w:eastAsia="Times New Roman"/>
-          <w:b w:val="0"/>
-          <w:bCs w:val="0"/>
-          <w:sz w:val="24"/>
-          <w:szCs w:val="24"/>
-          <w:shd w:val="clear" w:color="auto" w:fill="ffffff"/>
-          <w:rtl w:val="0"/>
-        </w:rPr>
-      </w:pPr>
-      <w:r>
-        <w:rPr>
-          <w:rFonts w:ascii="Times New Roman" w:hAnsi="Times New Roman"/>
-          <w:b w:val="1"/>
-          <w:bCs w:val="1"/>
-          <w:sz w:val="24"/>
-          <w:szCs w:val="24"/>
-          <w:shd w:val="clear" w:color="auto" w:fill="ffffff"/>
-          <w:rtl w:val="0"/>
-        </w:rPr>
-        <w:t>2.2.2 Vis</w:t>
-      </w:r>
-      <w:r>
-        <w:rPr>
-          <w:rFonts w:ascii="Times New Roman" w:hAnsi="Times New Roman" w:hint="default"/>
+          <w:b w:val="1"/>
+          <w:bCs w:val="1"/>
+          <w:sz w:val="24"/>
+          <w:szCs w:val="24"/>
+          <w:shd w:val="clear" w:color="auto" w:fill="ffffff"/>
+          <w:rtl w:val="0"/>
+        </w:rPr>
+      </w:pPr>
+      <w:r>
+        <w:rPr>
+          <w:rFonts w:ascii="Times New Roman" w:hAnsi="Times New Roman"/>
           <w:b w:val="1"/>
           <w:bCs w:val="1"/>
           <w:sz w:val="24"/>
@@ -29355,46 +29497,166 @@
           <w:rtl w:val="0"/>
           <w:lang w:val="pt-PT"/>
         </w:rPr>
-        <w:t>ã</w:t>
-      </w:r>
-      <w:r>
-        <w:rPr>
-          <w:rFonts w:ascii="Times New Roman" w:hAnsi="Times New Roman"/>
-          <w:b w:val="1"/>
-          <w:bCs w:val="1"/>
-          <w:sz w:val="24"/>
-          <w:szCs w:val="24"/>
-          <w:shd w:val="clear" w:color="auto" w:fill="ffffff"/>
-          <w:rtl w:val="0"/>
-          <w:lang w:val="pt-PT"/>
-        </w:rPr>
-        <w:t>o de implementa</w:t>
-      </w:r>
-      <w:r>
-        <w:rPr>
-          <w:rFonts w:ascii="Times New Roman" w:hAnsi="Times New Roman" w:hint="default"/>
-          <w:b w:val="1"/>
-          <w:bCs w:val="1"/>
-          <w:sz w:val="24"/>
-          <w:szCs w:val="24"/>
-          <w:shd w:val="clear" w:color="auto" w:fill="ffffff"/>
-          <w:rtl w:val="0"/>
-          <w:lang w:val="pt-PT"/>
+        <w:t xml:space="preserve">2.1.9.2 Plano de entregas </w:t>
+      </w:r>
+    </w:p>
+    <w:p>
+      <w:pPr>
+        <w:pStyle w:val="Padrão"/>
+        <w:bidi w:val="0"/>
+        <w:spacing w:after="240" w:line="360" w:lineRule="auto"/>
+        <w:ind w:left="0" w:right="0" w:firstLine="1134"/>
+        <w:jc w:val="both"/>
+        <w:rPr>
+          <w:rFonts w:ascii="Times New Roman" w:cs="Times New Roman" w:hAnsi="Times New Roman" w:eastAsia="Times New Roman"/>
+          <w:sz w:val="24"/>
+          <w:szCs w:val="24"/>
+          <w:shd w:val="clear" w:color="auto" w:fill="ffffff"/>
+          <w:rtl w:val="0"/>
+        </w:rPr>
+      </w:pPr>
+      <w:r>
+        <w:rPr>
+          <w:rFonts w:ascii="Times New Roman" w:hAnsi="Times New Roman"/>
+          <w:sz w:val="24"/>
+          <w:szCs w:val="24"/>
+          <w:shd w:val="clear" w:color="auto" w:fill="ffffff"/>
+          <w:rtl w:val="0"/>
+          <w:lang w:val="en-US"/>
+        </w:rPr>
+        <w:t>Nesta se</w:t>
+      </w:r>
+      <w:r>
+        <w:rPr>
+          <w:rFonts w:ascii="Times New Roman" w:hAnsi="Times New Roman" w:hint="default"/>
+          <w:sz w:val="24"/>
+          <w:szCs w:val="24"/>
+          <w:shd w:val="clear" w:color="auto" w:fill="ffffff"/>
+          <w:rtl w:val="0"/>
+          <w:lang w:val="en-US"/>
         </w:rPr>
         <w:t>çã</w:t>
       </w:r>
       <w:r>
         <w:rPr>
           <w:rFonts w:ascii="Times New Roman" w:hAnsi="Times New Roman"/>
-          <w:b w:val="1"/>
-          <w:bCs w:val="1"/>
-          <w:sz w:val="24"/>
-          <w:szCs w:val="24"/>
-          <w:shd w:val="clear" w:color="auto" w:fill="ffffff"/>
-          <w:rtl w:val="0"/>
-          <w:lang w:val="en-US"/>
-        </w:rPr>
-        <w:t xml:space="preserve">o </w:t>
+          <w:sz w:val="24"/>
+          <w:szCs w:val="24"/>
+          <w:shd w:val="clear" w:color="auto" w:fill="ffffff"/>
+          <w:rtl w:val="0"/>
+          <w:lang w:val="en-US"/>
+        </w:rPr>
+        <w:t xml:space="preserve">o encontra - se o plano de entregas para o aplicativo abordado neste trabalho. </w:t>
+      </w:r>
+      <w:r>
+        <w:rPr>
+          <w:rFonts w:ascii="Times New Roman" w:hAnsi="Times New Roman" w:hint="default"/>
+          <w:sz w:val="24"/>
+          <w:szCs w:val="24"/>
+          <w:shd w:val="clear" w:color="auto" w:fill="ffffff"/>
+          <w:rtl w:val="0"/>
+          <w:lang w:val="en-US"/>
+        </w:rPr>
+        <w:t xml:space="preserve">É </w:t>
+      </w:r>
+      <w:r>
+        <w:rPr>
+          <w:rFonts w:ascii="Times New Roman" w:hAnsi="Times New Roman"/>
+          <w:sz w:val="24"/>
+          <w:szCs w:val="24"/>
+          <w:shd w:val="clear" w:color="auto" w:fill="ffffff"/>
+          <w:rtl w:val="0"/>
+          <w:lang w:val="en-US"/>
+        </w:rPr>
+        <w:t>importante verificar que o presente trabalho visa a implementa</w:t>
+      </w:r>
+      <w:r>
+        <w:rPr>
+          <w:rFonts w:ascii="Times New Roman" w:hAnsi="Times New Roman" w:hint="default"/>
+          <w:sz w:val="24"/>
+          <w:szCs w:val="24"/>
+          <w:shd w:val="clear" w:color="auto" w:fill="ffffff"/>
+          <w:rtl w:val="0"/>
+          <w:lang w:val="en-US"/>
+        </w:rPr>
+        <w:t>çã</w:t>
+      </w:r>
+      <w:r>
+        <w:rPr>
+          <w:rFonts w:ascii="Times New Roman" w:hAnsi="Times New Roman"/>
+          <w:sz w:val="24"/>
+          <w:szCs w:val="24"/>
+          <w:shd w:val="clear" w:color="auto" w:fill="ffffff"/>
+          <w:rtl w:val="0"/>
+          <w:lang w:val="en-US"/>
+        </w:rPr>
+        <w:t>o das funcionalidades do primeiro MVP (MVP1), sendo as demais vers</w:t>
+      </w:r>
+      <w:r>
+        <w:rPr>
+          <w:rFonts w:ascii="Times New Roman" w:hAnsi="Times New Roman" w:hint="default"/>
+          <w:sz w:val="24"/>
+          <w:szCs w:val="24"/>
+          <w:shd w:val="clear" w:color="auto" w:fill="ffffff"/>
+          <w:rtl w:val="0"/>
+          <w:lang w:val="en-US"/>
+        </w:rPr>
+        <w:t>õ</w:t>
+      </w:r>
+      <w:r>
+        <w:rPr>
+          <w:rFonts w:ascii="Times New Roman" w:hAnsi="Times New Roman"/>
+          <w:sz w:val="24"/>
+          <w:szCs w:val="24"/>
+          <w:shd w:val="clear" w:color="auto" w:fill="ffffff"/>
+          <w:rtl w:val="0"/>
+          <w:lang w:val="en-US"/>
+        </w:rPr>
+        <w:t>es implementa</w:t>
+      </w:r>
+      <w:r>
+        <w:rPr>
+          <w:rFonts w:ascii="Times New Roman" w:hAnsi="Times New Roman" w:hint="default"/>
+          <w:sz w:val="24"/>
+          <w:szCs w:val="24"/>
+          <w:shd w:val="clear" w:color="auto" w:fill="ffffff"/>
+          <w:rtl w:val="0"/>
+          <w:lang w:val="en-US"/>
+        </w:rPr>
+        <w:t>çõ</w:t>
+      </w:r>
+      <w:r>
+        <w:rPr>
+          <w:rFonts w:ascii="Times New Roman" w:hAnsi="Times New Roman"/>
+          <w:sz w:val="24"/>
+          <w:szCs w:val="24"/>
+          <w:shd w:val="clear" w:color="auto" w:fill="ffffff"/>
+          <w:rtl w:val="0"/>
+          <w:lang w:val="en-US"/>
+        </w:rPr>
+        <w:t>es futuras. Abaixo encontra - se a tabela de descri</w:t>
+      </w:r>
+      <w:r>
+        <w:rPr>
+          <w:rFonts w:ascii="Times New Roman" w:hAnsi="Times New Roman" w:hint="default"/>
+          <w:sz w:val="24"/>
+          <w:szCs w:val="24"/>
+          <w:shd w:val="clear" w:color="auto" w:fill="ffffff"/>
+          <w:rtl w:val="0"/>
+          <w:lang w:val="en-US"/>
+        </w:rPr>
+        <w:t>çã</w:t>
+      </w:r>
+      <w:r>
+        <w:rPr>
+          <w:rFonts w:ascii="Times New Roman" w:hAnsi="Times New Roman"/>
+          <w:sz w:val="24"/>
+          <w:szCs w:val="24"/>
+          <w:shd w:val="clear" w:color="auto" w:fill="ffffff"/>
+          <w:rtl w:val="0"/>
+          <w:lang w:val="en-US"/>
+        </w:rPr>
+        <w:t>o das entregas.</w:t>
       </w:r>
     </w:p>
     <w:p>
@@ -29406,24 +29668,82 @@
         <w:jc w:val="left"/>
         <w:rPr>
           <w:rFonts w:ascii="Times New Roman" w:cs="Times New Roman" w:hAnsi="Times New Roman" w:eastAsia="Times New Roman"/>
-          <w:color w:val="ff2600"/>
-          <w:sz w:val="24"/>
-          <w:szCs w:val="24"/>
-          <w:shd w:val="clear" w:color="auto" w:fill="ffffff"/>
-          <w:rtl w:val="0"/>
-        </w:rPr>
-      </w:pPr>
-      <w:r>
-        <w:rPr>
-          <w:rFonts w:ascii="Times New Roman" w:hAnsi="Times New Roman"/>
-          <w:color w:val="ff2600"/>
-          <w:sz w:val="24"/>
-          <w:szCs w:val="24"/>
-          <w:shd w:val="clear" w:color="auto" w:fill="ffffff"/>
-          <w:rtl w:val="0"/>
-          <w:lang w:val="en-US"/>
-        </w:rPr>
-        <w:t>[EM DESENVOLVIMENTO]</w:t>
+          <w:b w:val="1"/>
+          <w:bCs w:val="1"/>
+          <w:sz w:val="24"/>
+          <w:szCs w:val="24"/>
+          <w:shd w:val="clear" w:color="auto" w:fill="ffffff"/>
+          <w:rtl w:val="0"/>
+        </w:rPr>
+      </w:pPr>
+      <w:r>
+        <w:rPr>
+          <w:rFonts w:ascii="Times New Roman" w:cs="Times New Roman" w:hAnsi="Times New Roman" w:eastAsia="Times New Roman"/>
+          <w:b w:val="1"/>
+          <w:bCs w:val="1"/>
+          <w:sz w:val="24"/>
+          <w:szCs w:val="24"/>
+          <w:shd w:val="clear" w:color="auto" w:fill="ffffff"/>
+          <w:rtl w:val="0"/>
+        </w:rPr>
+        <w:drawing>
+          <wp:anchor distT="152400" distB="152400" distL="152400" distR="152400" simplePos="0" relativeHeight="251668480" behindDoc="0" locked="0" layoutInCell="1" allowOverlap="1">
+            <wp:simplePos x="0" y="0"/>
+            <wp:positionH relativeFrom="margin">
+              <wp:posOffset>-6350</wp:posOffset>
+            </wp:positionH>
+            <wp:positionV relativeFrom="line">
+              <wp:posOffset>391528</wp:posOffset>
+            </wp:positionV>
+            <wp:extent cx="6120057" cy="3620767"/>
+            <wp:effectExtent l="0" t="0" r="0" b="0"/>
+            <wp:wrapThrough wrapText="bothSides" distL="152400" distR="152400">
+              <wp:wrapPolygon edited="1">
+                <wp:start x="0" y="0"/>
+                <wp:lineTo x="21621" y="0"/>
+                <wp:lineTo x="21621" y="21606"/>
+                <wp:lineTo x="0" y="21606"/>
+                <wp:lineTo x="0" y="0"/>
+              </wp:wrapPolygon>
+            </wp:wrapThrough>
+            <wp:docPr id="1073741830" name="officeArt object"/>
+            <wp:cNvGraphicFramePr/>
+            <a:graphic xmlns:a="http://schemas.openxmlformats.org/drawingml/2006/main">
+              <a:graphicData uri="http://schemas.openxmlformats.org/drawingml/2006/picture">
+                <pic:pic xmlns:pic="http://schemas.openxmlformats.org/drawingml/2006/picture">
+                  <pic:nvPicPr>
+                    <pic:cNvPr id="1073741830" name="Captura de Tela 2018-04-29 às 10.34.58.png"/>
+                    <pic:cNvPicPr>
+                      <a:picLocks noChangeAspect="1"/>
+                    </pic:cNvPicPr>
+                  </pic:nvPicPr>
+                  <pic:blipFill>
+                    <a:blip r:embed="rId8">
+                      <a:extLst/>
+                    </a:blip>
+                    <a:stretch>
+                      <a:fillRect/>
+                    </a:stretch>
+                  </pic:blipFill>
+                  <pic:spPr>
+                    <a:xfrm>
+                      <a:off x="0" y="0"/>
+                      <a:ext cx="6120057" cy="3620767"/>
+                    </a:xfrm>
+                    <a:prstGeom prst="rect">
+                      <a:avLst/>
+                    </a:prstGeom>
+                    <a:ln w="12700" cap="flat">
+                      <a:noFill/>
+                      <a:miter lim="400000"/>
+                    </a:ln>
+                    <a:effectLst/>
+                  </pic:spPr>
+                </pic:pic>
+              </a:graphicData>
+            </a:graphic>
+          </wp:anchor>
+        </w:drawing>
       </w:r>
     </w:p>
     <w:p>
@@ -29435,49 +29755,14 @@
         <w:jc w:val="left"/>
         <w:rPr>
           <w:rFonts w:ascii="Times New Roman" w:cs="Times New Roman" w:hAnsi="Times New Roman" w:eastAsia="Times New Roman"/>
-          <w:color w:val="ff2600"/>
-          <w:sz w:val="24"/>
-          <w:szCs w:val="24"/>
-          <w:shd w:val="clear" w:color="auto" w:fill="ffffff"/>
-          <w:rtl w:val="0"/>
-        </w:rPr>
-      </w:pPr>
-      <w:r>
-        <w:rPr>
-          <w:rFonts w:ascii="Times New Roman" w:hAnsi="Times New Roman"/>
-          <w:color w:val="ff2600"/>
-          <w:sz w:val="24"/>
-          <w:szCs w:val="24"/>
-          <w:shd w:val="clear" w:color="auto" w:fill="ffffff"/>
-          <w:rtl w:val="0"/>
-          <w:lang w:val="en-US"/>
-        </w:rPr>
-        <w:t xml:space="preserve">QUESTIONAMENTO: </w:t>
-      </w:r>
-      <w:r>
-        <w:rPr>
-          <w:rFonts w:ascii="Times New Roman" w:hAnsi="Times New Roman" w:hint="default"/>
-          <w:color w:val="ff2600"/>
-          <w:sz w:val="24"/>
-          <w:szCs w:val="24"/>
-          <w:shd w:val="clear" w:color="auto" w:fill="ffffff"/>
-          <w:rtl w:val="0"/>
-          <w:lang w:val="en-US"/>
-        </w:rPr>
-        <w:t xml:space="preserve">É </w:t>
-      </w:r>
-      <w:r>
-        <w:rPr>
-          <w:rFonts w:ascii="Times New Roman" w:hAnsi="Times New Roman"/>
-          <w:color w:val="ff2600"/>
-          <w:sz w:val="24"/>
-          <w:szCs w:val="24"/>
-          <w:shd w:val="clear" w:color="auto" w:fill="ffffff"/>
-          <w:rtl w:val="0"/>
-          <w:lang w:val="en-US"/>
-        </w:rPr>
-        <w:t>APLICAVEL?</w:t>
-      </w:r>
+          <w:b w:val="1"/>
+          <w:bCs w:val="1"/>
+          <w:sz w:val="24"/>
+          <w:szCs w:val="24"/>
+          <w:shd w:val="clear" w:color="auto" w:fill="ffffff"/>
+          <w:rtl w:val="0"/>
+        </w:rPr>
+      </w:pPr>
     </w:p>
     <w:p>
       <w:pPr>
@@ -29522,8 +29807,7 @@
         <w:jc w:val="left"/>
         <w:rPr>
           <w:rFonts w:ascii="Times New Roman" w:cs="Times New Roman" w:hAnsi="Times New Roman" w:eastAsia="Times New Roman"/>
-          <w:b w:val="0"/>
-          <w:bCs w:val="0"/>
+          <w:color w:val="ff2600"/>
           <w:sz w:val="24"/>
           <w:szCs w:val="24"/>
           <w:shd w:val="clear" w:color="auto" w:fill="ffffff"/>
@@ -29540,8 +29824,7 @@
         <w:jc w:val="left"/>
         <w:rPr>
           <w:rFonts w:ascii="Times New Roman" w:cs="Times New Roman" w:hAnsi="Times New Roman" w:eastAsia="Times New Roman"/>
-          <w:b w:val="0"/>
-          <w:bCs w:val="0"/>
+          <w:color w:val="ff2600"/>
           <w:sz w:val="24"/>
           <w:szCs w:val="24"/>
           <w:shd w:val="clear" w:color="auto" w:fill="ffffff"/>
@@ -29558,6 +29841,151 @@
         <w:jc w:val="left"/>
         <w:rPr>
           <w:rFonts w:ascii="Times New Roman" w:cs="Times New Roman" w:hAnsi="Times New Roman" w:eastAsia="Times New Roman"/>
+          <w:color w:val="ff2600"/>
+          <w:sz w:val="24"/>
+          <w:szCs w:val="24"/>
+          <w:shd w:val="clear" w:color="auto" w:fill="ffffff"/>
+          <w:rtl w:val="0"/>
+        </w:rPr>
+      </w:pPr>
+    </w:p>
+    <w:p>
+      <w:pPr>
+        <w:pStyle w:val="Padrão"/>
+        <w:bidi w:val="0"/>
+        <w:spacing w:after="240" w:line="360" w:lineRule="atLeast"/>
+        <w:ind w:left="0" w:right="0" w:firstLine="0"/>
+        <w:jc w:val="left"/>
+        <w:rPr>
+          <w:rFonts w:ascii="Times New Roman" w:cs="Times New Roman" w:hAnsi="Times New Roman" w:eastAsia="Times New Roman"/>
+          <w:color w:val="ff2600"/>
+          <w:sz w:val="24"/>
+          <w:szCs w:val="24"/>
+          <w:shd w:val="clear" w:color="auto" w:fill="ffffff"/>
+          <w:rtl w:val="0"/>
+        </w:rPr>
+      </w:pPr>
+    </w:p>
+    <w:p>
+      <w:pPr>
+        <w:pStyle w:val="Padrão"/>
+        <w:bidi w:val="0"/>
+        <w:spacing w:after="240" w:line="360" w:lineRule="atLeast"/>
+        <w:ind w:left="0" w:right="0" w:firstLine="0"/>
+        <w:jc w:val="left"/>
+        <w:rPr>
+          <w:rFonts w:ascii="Times New Roman" w:cs="Times New Roman" w:hAnsi="Times New Roman" w:eastAsia="Times New Roman"/>
+          <w:color w:val="ff2600"/>
+          <w:sz w:val="24"/>
+          <w:szCs w:val="24"/>
+          <w:shd w:val="clear" w:color="auto" w:fill="ffffff"/>
+          <w:rtl w:val="0"/>
+        </w:rPr>
+      </w:pPr>
+    </w:p>
+    <w:p>
+      <w:pPr>
+        <w:pStyle w:val="Padrão"/>
+        <w:bidi w:val="0"/>
+        <w:spacing w:after="240" w:line="360" w:lineRule="atLeast"/>
+        <w:ind w:left="0" w:right="0" w:firstLine="0"/>
+        <w:jc w:val="left"/>
+        <w:rPr>
+          <w:rFonts w:ascii="Times New Roman" w:cs="Times New Roman" w:hAnsi="Times New Roman" w:eastAsia="Times New Roman"/>
+          <w:color w:val="ff2600"/>
+          <w:sz w:val="24"/>
+          <w:szCs w:val="24"/>
+          <w:shd w:val="clear" w:color="auto" w:fill="ffffff"/>
+          <w:rtl w:val="0"/>
+        </w:rPr>
+      </w:pPr>
+    </w:p>
+    <w:p>
+      <w:pPr>
+        <w:pStyle w:val="Padrão"/>
+        <w:bidi w:val="0"/>
+        <w:spacing w:after="240" w:line="360" w:lineRule="atLeast"/>
+        <w:ind w:left="0" w:right="0" w:firstLine="0"/>
+        <w:jc w:val="left"/>
+        <w:rPr>
+          <w:rFonts w:ascii="Times New Roman" w:cs="Times New Roman" w:hAnsi="Times New Roman" w:eastAsia="Times New Roman"/>
+          <w:b w:val="1"/>
+          <w:bCs w:val="1"/>
+          <w:sz w:val="24"/>
+          <w:szCs w:val="24"/>
+          <w:shd w:val="clear" w:color="auto" w:fill="ffffff"/>
+          <w:rtl w:val="0"/>
+        </w:rPr>
+      </w:pPr>
+      <w:r>
+        <w:rPr>
+          <w:rFonts w:ascii="Times New Roman" w:hAnsi="Times New Roman"/>
+          <w:b w:val="1"/>
+          <w:bCs w:val="1"/>
+          <w:sz w:val="24"/>
+          <w:szCs w:val="24"/>
+          <w:shd w:val="clear" w:color="auto" w:fill="ffffff"/>
+          <w:rtl w:val="0"/>
+          <w:lang w:val="es-ES_tradnl"/>
+        </w:rPr>
+        <w:t xml:space="preserve">2.2 DOCUMENTO DE ARQUITETURA </w:t>
+      </w:r>
+    </w:p>
+    <w:p>
+      <w:pPr>
+        <w:pStyle w:val="Padrão"/>
+        <w:bidi w:val="0"/>
+        <w:spacing w:after="240" w:line="360" w:lineRule="atLeast"/>
+        <w:ind w:left="0" w:right="0" w:firstLine="0"/>
+        <w:jc w:val="left"/>
+        <w:rPr>
+          <w:rFonts w:ascii="Times New Roman" w:cs="Times New Roman" w:hAnsi="Times New Roman" w:eastAsia="Times New Roman"/>
+          <w:color w:val="ff2600"/>
+          <w:sz w:val="24"/>
+          <w:szCs w:val="24"/>
+          <w:shd w:val="clear" w:color="auto" w:fill="ffffff"/>
+          <w:rtl w:val="0"/>
+        </w:rPr>
+      </w:pPr>
+      <w:r>
+        <w:rPr>
+          <w:rFonts w:ascii="Times New Roman" w:hAnsi="Times New Roman"/>
+          <w:color w:val="ff2600"/>
+          <w:sz w:val="24"/>
+          <w:szCs w:val="24"/>
+          <w:shd w:val="clear" w:color="auto" w:fill="ffffff"/>
+          <w:rtl w:val="0"/>
+          <w:lang w:val="en-US"/>
+        </w:rPr>
+        <w:t>[EM DESENVOLVIMENTO]</w:t>
+      </w:r>
+    </w:p>
+    <w:p>
+      <w:pPr>
+        <w:pStyle w:val="Padrão"/>
+        <w:bidi w:val="0"/>
+        <w:spacing w:after="240" w:line="360" w:lineRule="atLeast"/>
+        <w:ind w:left="0" w:right="0" w:firstLine="0"/>
+        <w:jc w:val="left"/>
+        <w:rPr>
+          <w:rFonts w:ascii="Times New Roman" w:cs="Times New Roman" w:hAnsi="Times New Roman" w:eastAsia="Times New Roman"/>
+          <w:color w:val="ff2600"/>
+          <w:sz w:val="24"/>
+          <w:szCs w:val="24"/>
+          <w:shd w:val="clear" w:color="auto" w:fill="ffffff"/>
+          <w:rtl w:val="0"/>
+        </w:rPr>
+      </w:pPr>
+    </w:p>
+    <w:p>
+      <w:pPr>
+        <w:pStyle w:val="Padrão"/>
+        <w:bidi w:val="0"/>
+        <w:spacing w:after="240" w:line="360" w:lineRule="atLeast"/>
+        <w:ind w:left="0" w:right="0" w:firstLine="0"/>
+        <w:jc w:val="left"/>
+        <w:rPr>
+          <w:rFonts w:ascii="Times New Roman" w:cs="Times New Roman" w:hAnsi="Times New Roman" w:eastAsia="Times New Roman"/>
           <w:b w:val="0"/>
           <w:bCs w:val="0"/>
           <w:sz w:val="24"/>
@@ -29566,6 +29994,152 @@
           <w:rtl w:val="0"/>
         </w:rPr>
       </w:pPr>
+      <w:r>
+        <w:rPr>
+          <w:rFonts w:ascii="Times New Roman" w:hAnsi="Times New Roman"/>
+          <w:b w:val="1"/>
+          <w:bCs w:val="1"/>
+          <w:sz w:val="24"/>
+          <w:szCs w:val="24"/>
+          <w:shd w:val="clear" w:color="auto" w:fill="ffffff"/>
+          <w:rtl w:val="0"/>
+        </w:rPr>
+        <w:t>2.2.2 Vis</w:t>
+      </w:r>
+      <w:r>
+        <w:rPr>
+          <w:rFonts w:ascii="Times New Roman" w:hAnsi="Times New Roman" w:hint="default"/>
+          <w:b w:val="1"/>
+          <w:bCs w:val="1"/>
+          <w:sz w:val="24"/>
+          <w:szCs w:val="24"/>
+          <w:shd w:val="clear" w:color="auto" w:fill="ffffff"/>
+          <w:rtl w:val="0"/>
+          <w:lang w:val="pt-PT"/>
+        </w:rPr>
+        <w:t>ã</w:t>
+      </w:r>
+      <w:r>
+        <w:rPr>
+          <w:rFonts w:ascii="Times New Roman" w:hAnsi="Times New Roman"/>
+          <w:b w:val="1"/>
+          <w:bCs w:val="1"/>
+          <w:sz w:val="24"/>
+          <w:szCs w:val="24"/>
+          <w:shd w:val="clear" w:color="auto" w:fill="ffffff"/>
+          <w:rtl w:val="0"/>
+          <w:lang w:val="pt-PT"/>
+        </w:rPr>
+        <w:t>o de implementa</w:t>
+      </w:r>
+      <w:r>
+        <w:rPr>
+          <w:rFonts w:ascii="Times New Roman" w:hAnsi="Times New Roman" w:hint="default"/>
+          <w:b w:val="1"/>
+          <w:bCs w:val="1"/>
+          <w:sz w:val="24"/>
+          <w:szCs w:val="24"/>
+          <w:shd w:val="clear" w:color="auto" w:fill="ffffff"/>
+          <w:rtl w:val="0"/>
+          <w:lang w:val="pt-PT"/>
+        </w:rPr>
+        <w:t>çã</w:t>
+      </w:r>
+      <w:r>
+        <w:rPr>
+          <w:rFonts w:ascii="Times New Roman" w:hAnsi="Times New Roman"/>
+          <w:b w:val="1"/>
+          <w:bCs w:val="1"/>
+          <w:sz w:val="24"/>
+          <w:szCs w:val="24"/>
+          <w:shd w:val="clear" w:color="auto" w:fill="ffffff"/>
+          <w:rtl w:val="0"/>
+          <w:lang w:val="en-US"/>
+        </w:rPr>
+        <w:t xml:space="preserve">o </w:t>
+      </w:r>
+    </w:p>
+    <w:p>
+      <w:pPr>
+        <w:pStyle w:val="Padrão"/>
+        <w:bidi w:val="0"/>
+        <w:spacing w:after="240" w:line="360" w:lineRule="atLeast"/>
+        <w:ind w:left="0" w:right="0" w:firstLine="0"/>
+        <w:jc w:val="left"/>
+        <w:rPr>
+          <w:rFonts w:ascii="Times New Roman" w:cs="Times New Roman" w:hAnsi="Times New Roman" w:eastAsia="Times New Roman"/>
+          <w:color w:val="ff2600"/>
+          <w:sz w:val="24"/>
+          <w:szCs w:val="24"/>
+          <w:shd w:val="clear" w:color="auto" w:fill="ffffff"/>
+          <w:rtl w:val="0"/>
+        </w:rPr>
+      </w:pPr>
+      <w:r>
+        <w:rPr>
+          <w:rFonts w:ascii="Times New Roman" w:hAnsi="Times New Roman"/>
+          <w:color w:val="ff2600"/>
+          <w:sz w:val="24"/>
+          <w:szCs w:val="24"/>
+          <w:shd w:val="clear" w:color="auto" w:fill="ffffff"/>
+          <w:rtl w:val="0"/>
+          <w:lang w:val="en-US"/>
+        </w:rPr>
+        <w:t>[EM DESENVOLVIMENTO]</w:t>
+      </w:r>
+    </w:p>
+    <w:p>
+      <w:pPr>
+        <w:pStyle w:val="Padrão"/>
+        <w:bidi w:val="0"/>
+        <w:spacing w:after="240" w:line="360" w:lineRule="atLeast"/>
+        <w:ind w:left="0" w:right="0" w:firstLine="0"/>
+        <w:jc w:val="left"/>
+        <w:rPr>
+          <w:rFonts w:ascii="Times New Roman" w:cs="Times New Roman" w:hAnsi="Times New Roman" w:eastAsia="Times New Roman"/>
+          <w:color w:val="ff2600"/>
+          <w:sz w:val="24"/>
+          <w:szCs w:val="24"/>
+          <w:shd w:val="clear" w:color="auto" w:fill="ffffff"/>
+          <w:rtl w:val="0"/>
+        </w:rPr>
+      </w:pPr>
+      <w:r>
+        <w:rPr>
+          <w:rFonts w:ascii="Times New Roman" w:hAnsi="Times New Roman"/>
+          <w:color w:val="ff2600"/>
+          <w:sz w:val="24"/>
+          <w:szCs w:val="24"/>
+          <w:shd w:val="clear" w:color="auto" w:fill="ffffff"/>
+          <w:rtl w:val="0"/>
+          <w:lang w:val="en-US"/>
+        </w:rPr>
+        <w:t xml:space="preserve">QUESTIONAMENTO: </w:t>
+      </w:r>
+      <w:r>
+        <w:rPr>
+          <w:rFonts w:ascii="Times New Roman" w:hAnsi="Times New Roman" w:hint="default"/>
+          <w:color w:val="ff2600"/>
+          <w:sz w:val="24"/>
+          <w:szCs w:val="24"/>
+          <w:shd w:val="clear" w:color="auto" w:fill="ffffff"/>
+          <w:rtl w:val="0"/>
+          <w:lang w:val="en-US"/>
+        </w:rPr>
+        <w:t xml:space="preserve">É </w:t>
+      </w:r>
+      <w:r>
+        <w:rPr>
+          <w:rFonts w:ascii="Times New Roman" w:hAnsi="Times New Roman"/>
+          <w:color w:val="ff2600"/>
+          <w:sz w:val="24"/>
+          <w:szCs w:val="24"/>
+          <w:shd w:val="clear" w:color="auto" w:fill="ffffff"/>
+          <w:rtl w:val="0"/>
+          <w:lang w:val="en-US"/>
+        </w:rPr>
+        <w:t>APLICAVEL?</w:t>
+      </w:r>
     </w:p>
     <w:p>
       <w:pPr>
@@ -30980,19 +31554,19 @@
                 <wp:lineTo x="0" y="0"/>
               </wp:wrapPolygon>
             </wp:wrapThrough>
-            <wp:docPr id="1073741829" name="officeArt object"/>
+            <wp:docPr id="1073741831" name="officeArt object"/>
             <wp:cNvGraphicFramePr/>
             <a:graphic xmlns:a="http://schemas.openxmlformats.org/drawingml/2006/main">
               <a:graphicData uri="http://schemas.openxmlformats.org/drawingml/2006/picture">
                 <pic:pic xmlns:pic="http://schemas.openxmlformats.org/drawingml/2006/picture">
                   <pic:nvPicPr>
-                    <pic:cNvPr id="1073741829" name="Captura de Tela 2018-01-16 às 11.39.30.png"/>
+                    <pic:cNvPr id="1073741831" name="Captura de Tela 2018-01-16 às 11.39.30.png"/>
                     <pic:cNvPicPr>
                       <a:picLocks noChangeAspect="1"/>
                     </pic:cNvPicPr>
                   </pic:nvPicPr>
                   <pic:blipFill>
-                    <a:blip r:embed="rId7">
+                    <a:blip r:embed="rId9">
                       <a:extLst/>
                     </a:blip>
                     <a:stretch>
@@ -31201,6 +31775,76 @@
           <w:szCs w:val="24"/>
         </w:rPr>
       </w:pPr>
+    </w:p>
+    <w:p>
+      <w:pPr>
+        <w:pStyle w:val="Corpo"/>
+        <w:spacing w:line="360" w:lineRule="auto"/>
+        <w:jc w:val="both"/>
+        <w:rPr>
+          <w:rFonts w:ascii="Times New Roman" w:cs="Times New Roman" w:hAnsi="Times New Roman" w:eastAsia="Times New Roman"/>
+          <w:b w:val="1"/>
+          <w:bCs w:val="1"/>
+          <w:sz w:val="24"/>
+          <w:szCs w:val="24"/>
+        </w:rPr>
+      </w:pPr>
+    </w:p>
+    <w:p>
+      <w:pPr>
+        <w:pStyle w:val="Corpo"/>
+        <w:spacing w:line="360" w:lineRule="auto"/>
+        <w:jc w:val="both"/>
+        <w:rPr>
+          <w:rFonts w:ascii="Times New Roman" w:cs="Times New Roman" w:hAnsi="Times New Roman" w:eastAsia="Times New Roman"/>
+          <w:b w:val="1"/>
+          <w:bCs w:val="1"/>
+          <w:sz w:val="24"/>
+          <w:szCs w:val="24"/>
+        </w:rPr>
+      </w:pPr>
+    </w:p>
+    <w:p>
+      <w:pPr>
+        <w:pStyle w:val="Corpo"/>
+        <w:spacing w:line="360" w:lineRule="auto"/>
+        <w:jc w:val="both"/>
+        <w:rPr>
+          <w:rFonts w:ascii="Times New Roman" w:cs="Times New Roman" w:hAnsi="Times New Roman" w:eastAsia="Times New Roman"/>
+          <w:b w:val="1"/>
+          <w:bCs w:val="1"/>
+          <w:sz w:val="24"/>
+          <w:szCs w:val="24"/>
+        </w:rPr>
+      </w:pPr>
+    </w:p>
+    <w:p>
+      <w:pPr>
+        <w:pStyle w:val="Corpo"/>
+        <w:spacing w:line="360" w:lineRule="auto"/>
+        <w:jc w:val="both"/>
+        <w:rPr>
+          <w:rFonts w:ascii="Times New Roman" w:cs="Times New Roman" w:hAnsi="Times New Roman" w:eastAsia="Times New Roman"/>
+          <w:b w:val="1"/>
+          <w:bCs w:val="1"/>
+          <w:sz w:val="24"/>
+          <w:szCs w:val="24"/>
+        </w:rPr>
+      </w:pPr>
+    </w:p>
+    <w:p>
+      <w:pPr>
+        <w:pStyle w:val="Corpo"/>
+        <w:spacing w:line="360" w:lineRule="auto"/>
+        <w:jc w:val="both"/>
+        <w:rPr>
+          <w:rFonts w:ascii="Times New Roman" w:cs="Times New Roman" w:hAnsi="Times New Roman" w:eastAsia="Times New Roman"/>
+          <w:b w:val="1"/>
+          <w:bCs w:val="1"/>
+          <w:sz w:val="24"/>
+          <w:szCs w:val="24"/>
+        </w:rPr>
+      </w:pPr>
       <w:r>
         <w:rPr>
           <w:rFonts w:ascii="Times New Roman" w:hAnsi="Times New Roman"/>
@@ -31932,19 +32576,19 @@
                 <wp:lineTo x="0" y="0"/>
               </wp:wrapPolygon>
             </wp:wrapThrough>
-            <wp:docPr id="1073741830" name="officeArt object"/>
+            <wp:docPr id="1073741832" name="officeArt object"/>
             <wp:cNvGraphicFramePr/>
             <a:graphic xmlns:a="http://schemas.openxmlformats.org/drawingml/2006/main">
               <a:graphicData uri="http://schemas.openxmlformats.org/drawingml/2006/picture">
                 <pic:pic xmlns:pic="http://schemas.openxmlformats.org/drawingml/2006/picture">
                   <pic:nvPicPr>
-                    <pic:cNvPr id="1073741830" name="Captura de Tela 2018-01-15 às 10.58.20.png"/>
+                    <pic:cNvPr id="1073741832" name="Captura de Tela 2018-01-15 às 10.58.20.png"/>
                     <pic:cNvPicPr>
                       <a:picLocks noChangeAspect="1"/>
                     </pic:cNvPicPr>
                   </pic:nvPicPr>
                   <pic:blipFill>
-                    <a:blip r:embed="rId8">
+                    <a:blip r:embed="rId10">
                       <a:extLst/>
                     </a:blip>
                     <a:stretch>
@@ -32130,6 +32774,114 @@
           <w:color w:val="ed220b"/>
         </w:rPr>
       </w:pPr>
+    </w:p>
+    <w:p>
+      <w:pPr>
+        <w:pStyle w:val="Corpo"/>
+        <w:jc w:val="both"/>
+        <w:rPr>
+          <w:color w:val="ed220b"/>
+        </w:rPr>
+      </w:pPr>
+    </w:p>
+    <w:p>
+      <w:pPr>
+        <w:pStyle w:val="Corpo"/>
+        <w:jc w:val="both"/>
+        <w:rPr>
+          <w:color w:val="ed220b"/>
+        </w:rPr>
+      </w:pPr>
+    </w:p>
+    <w:p>
+      <w:pPr>
+        <w:pStyle w:val="Corpo"/>
+        <w:jc w:val="both"/>
+        <w:rPr>
+          <w:color w:val="ed220b"/>
+        </w:rPr>
+      </w:pPr>
+    </w:p>
+    <w:p>
+      <w:pPr>
+        <w:pStyle w:val="Corpo"/>
+        <w:jc w:val="both"/>
+        <w:rPr>
+          <w:color w:val="ed220b"/>
+        </w:rPr>
+      </w:pPr>
+    </w:p>
+    <w:p>
+      <w:pPr>
+        <w:pStyle w:val="Corpo"/>
+        <w:jc w:val="both"/>
+        <w:rPr>
+          <w:color w:val="ed220b"/>
+        </w:rPr>
+      </w:pPr>
+    </w:p>
+    <w:p>
+      <w:pPr>
+        <w:pStyle w:val="Corpo"/>
+        <w:jc w:val="both"/>
+        <w:rPr>
+          <w:color w:val="ed220b"/>
+        </w:rPr>
+      </w:pPr>
+    </w:p>
+    <w:p>
+      <w:pPr>
+        <w:pStyle w:val="Corpo"/>
+        <w:jc w:val="both"/>
+        <w:rPr>
+          <w:color w:val="ed220b"/>
+        </w:rPr>
+      </w:pPr>
+    </w:p>
+    <w:p>
+      <w:pPr>
+        <w:pStyle w:val="Corpo"/>
+        <w:jc w:val="both"/>
+        <w:rPr>
+          <w:color w:val="ed220b"/>
+        </w:rPr>
+      </w:pPr>
+    </w:p>
+    <w:p>
+      <w:pPr>
+        <w:pStyle w:val="Corpo"/>
+        <w:jc w:val="both"/>
+        <w:rPr>
+          <w:color w:val="ed220b"/>
+        </w:rPr>
+      </w:pPr>
+    </w:p>
+    <w:p>
+      <w:pPr>
+        <w:pStyle w:val="Corpo"/>
+        <w:jc w:val="both"/>
+        <w:rPr>
+          <w:color w:val="ed220b"/>
+        </w:rPr>
+      </w:pPr>
+    </w:p>
+    <w:p>
+      <w:pPr>
+        <w:pStyle w:val="Corpo"/>
+        <w:jc w:val="both"/>
+        <w:rPr>
+          <w:color w:val="ed220b"/>
+        </w:rPr>
+      </w:pPr>
+    </w:p>
+    <w:p>
+      <w:pPr>
+        <w:pStyle w:val="Corpo"/>
+        <w:jc w:val="both"/>
+        <w:rPr>
+          <w:color w:val="ed220b"/>
+        </w:rPr>
+      </w:pPr>
       <w:r>
         <w:rPr>
           <w:color w:val="ed220b"/>
@@ -32457,19 +33209,19 @@
                 <wp:lineTo x="0" y="0"/>
               </wp:wrapPolygon>
             </wp:wrapThrough>
-            <wp:docPr id="1073741831" name="officeArt object"/>
+            <wp:docPr id="1073741833" name="officeArt object"/>
             <wp:cNvGraphicFramePr/>
             <a:graphic xmlns:a="http://schemas.openxmlformats.org/drawingml/2006/main">
               <a:graphicData uri="http://schemas.openxmlformats.org/drawingml/2006/picture">
                 <pic:pic xmlns:pic="http://schemas.openxmlformats.org/drawingml/2006/picture">
                   <pic:nvPicPr>
-                    <pic:cNvPr id="1073741831" name="Captura de Tela 2018-01-15 às 10.33.50.png"/>
+                    <pic:cNvPr id="1073741833" name="Captura de Tela 2018-01-15 às 10.33.50.png"/>
                     <pic:cNvPicPr>
                       <a:picLocks noChangeAspect="1"/>
                     </pic:cNvPicPr>
                   </pic:nvPicPr>
                   <pic:blipFill>
-                    <a:blip r:embed="rId9">
+                    <a:blip r:embed="rId11">
                       <a:extLst/>
                     </a:blip>
                     <a:stretch>
@@ -32699,6 +33451,104 @@
           <w:szCs w:val="24"/>
         </w:rPr>
       </w:pPr>
+    </w:p>
+    <w:p>
+      <w:pPr>
+        <w:pStyle w:val="Corpo"/>
+        <w:spacing w:line="360" w:lineRule="auto"/>
+        <w:jc w:val="both"/>
+        <w:rPr>
+          <w:rFonts w:ascii="Times New Roman" w:cs="Times New Roman" w:hAnsi="Times New Roman" w:eastAsia="Times New Roman"/>
+          <w:b w:val="1"/>
+          <w:bCs w:val="1"/>
+          <w:sz w:val="24"/>
+          <w:szCs w:val="24"/>
+        </w:rPr>
+      </w:pPr>
+    </w:p>
+    <w:p>
+      <w:pPr>
+        <w:pStyle w:val="Corpo"/>
+        <w:spacing w:line="360" w:lineRule="auto"/>
+        <w:jc w:val="both"/>
+        <w:rPr>
+          <w:rFonts w:ascii="Times New Roman" w:cs="Times New Roman" w:hAnsi="Times New Roman" w:eastAsia="Times New Roman"/>
+          <w:b w:val="1"/>
+          <w:bCs w:val="1"/>
+          <w:sz w:val="24"/>
+          <w:szCs w:val="24"/>
+        </w:rPr>
+      </w:pPr>
+    </w:p>
+    <w:p>
+      <w:pPr>
+        <w:pStyle w:val="Corpo"/>
+        <w:spacing w:line="360" w:lineRule="auto"/>
+        <w:jc w:val="both"/>
+        <w:rPr>
+          <w:rFonts w:ascii="Times New Roman" w:cs="Times New Roman" w:hAnsi="Times New Roman" w:eastAsia="Times New Roman"/>
+          <w:b w:val="1"/>
+          <w:bCs w:val="1"/>
+          <w:sz w:val="24"/>
+          <w:szCs w:val="24"/>
+        </w:rPr>
+      </w:pPr>
+    </w:p>
+    <w:p>
+      <w:pPr>
+        <w:pStyle w:val="Corpo"/>
+        <w:spacing w:line="360" w:lineRule="auto"/>
+        <w:jc w:val="both"/>
+        <w:rPr>
+          <w:rFonts w:ascii="Times New Roman" w:cs="Times New Roman" w:hAnsi="Times New Roman" w:eastAsia="Times New Roman"/>
+          <w:b w:val="1"/>
+          <w:bCs w:val="1"/>
+          <w:sz w:val="24"/>
+          <w:szCs w:val="24"/>
+        </w:rPr>
+      </w:pPr>
+    </w:p>
+    <w:p>
+      <w:pPr>
+        <w:pStyle w:val="Corpo"/>
+        <w:spacing w:line="360" w:lineRule="auto"/>
+        <w:jc w:val="both"/>
+        <w:rPr>
+          <w:rFonts w:ascii="Times New Roman" w:cs="Times New Roman" w:hAnsi="Times New Roman" w:eastAsia="Times New Roman"/>
+          <w:b w:val="1"/>
+          <w:bCs w:val="1"/>
+          <w:sz w:val="24"/>
+          <w:szCs w:val="24"/>
+        </w:rPr>
+      </w:pPr>
+    </w:p>
+    <w:p>
+      <w:pPr>
+        <w:pStyle w:val="Corpo"/>
+        <w:spacing w:line="360" w:lineRule="auto"/>
+        <w:jc w:val="both"/>
+        <w:rPr>
+          <w:rFonts w:ascii="Times New Roman" w:cs="Times New Roman" w:hAnsi="Times New Roman" w:eastAsia="Times New Roman"/>
+          <w:b w:val="1"/>
+          <w:bCs w:val="1"/>
+          <w:sz w:val="24"/>
+          <w:szCs w:val="24"/>
+        </w:rPr>
+      </w:pPr>
+    </w:p>
+    <w:p>
+      <w:pPr>
+        <w:pStyle w:val="Corpo"/>
+        <w:spacing w:line="360" w:lineRule="auto"/>
+        <w:jc w:val="both"/>
+        <w:rPr>
+          <w:rFonts w:ascii="Times New Roman" w:cs="Times New Roman" w:hAnsi="Times New Roman" w:eastAsia="Times New Roman"/>
+          <w:b w:val="1"/>
+          <w:bCs w:val="1"/>
+          <w:sz w:val="24"/>
+          <w:szCs w:val="24"/>
+        </w:rPr>
+      </w:pPr>
       <w:r>
         <w:rPr>
           <w:rFonts w:ascii="Times New Roman" w:hAnsi="Times New Roman"/>
@@ -33138,19 +33988,19 @@
                 <wp:lineTo x="0" y="0"/>
               </wp:wrapPolygon>
             </wp:wrapThrough>
-            <wp:docPr id="1073741832" name="officeArt object"/>
+            <wp:docPr id="1073741834" name="officeArt object"/>
             <wp:cNvGraphicFramePr/>
             <a:graphic xmlns:a="http://schemas.openxmlformats.org/drawingml/2006/main">
               <a:graphicData uri="http://schemas.openxmlformats.org/drawingml/2006/picture">
                 <pic:pic xmlns:pic="http://schemas.openxmlformats.org/drawingml/2006/picture">
                   <pic:nvPicPr>
-                    <pic:cNvPr id="1073741832" name="Captura de Tela 2018-01-15 às 10.47.14.png"/>
+                    <pic:cNvPr id="1073741834" name="Captura de Tela 2018-01-15 às 10.47.14.png"/>
                     <pic:cNvPicPr>
                       <a:picLocks noChangeAspect="1"/>
                     </pic:cNvPicPr>
                   </pic:nvPicPr>
                   <pic:blipFill>
-                    <a:blip r:embed="rId10">
+                    <a:blip r:embed="rId12">
                       <a:extLst/>
                     </a:blip>
                     <a:stretch>
@@ -33394,6 +34244,82 @@
           <w:rtl w:val="0"/>
         </w:rPr>
       </w:pPr>
+    </w:p>
+    <w:p>
+      <w:pPr>
+        <w:pStyle w:val="Padrão"/>
+        <w:bidi w:val="0"/>
+        <w:spacing w:after="240" w:line="360" w:lineRule="atLeast"/>
+        <w:ind w:left="0" w:right="0" w:firstLine="0"/>
+        <w:jc w:val="left"/>
+        <w:rPr>
+          <w:rFonts w:ascii="Times New Roman" w:cs="Times New Roman" w:hAnsi="Times New Roman" w:eastAsia="Times New Roman"/>
+          <w:b w:val="1"/>
+          <w:bCs w:val="1"/>
+          <w:color w:val="ff2600"/>
+          <w:sz w:val="24"/>
+          <w:szCs w:val="24"/>
+          <w:shd w:val="clear" w:color="auto" w:fill="ffffff"/>
+          <w:rtl w:val="0"/>
+        </w:rPr>
+      </w:pPr>
+    </w:p>
+    <w:p>
+      <w:pPr>
+        <w:pStyle w:val="Padrão"/>
+        <w:bidi w:val="0"/>
+        <w:spacing w:after="240" w:line="360" w:lineRule="atLeast"/>
+        <w:ind w:left="0" w:right="0" w:firstLine="0"/>
+        <w:jc w:val="left"/>
+        <w:rPr>
+          <w:rFonts w:ascii="Times New Roman" w:cs="Times New Roman" w:hAnsi="Times New Roman" w:eastAsia="Times New Roman"/>
+          <w:b w:val="1"/>
+          <w:bCs w:val="1"/>
+          <w:color w:val="ff2600"/>
+          <w:sz w:val="24"/>
+          <w:szCs w:val="24"/>
+          <w:shd w:val="clear" w:color="auto" w:fill="ffffff"/>
+          <w:rtl w:val="0"/>
+        </w:rPr>
+      </w:pPr>
+    </w:p>
+    <w:p>
+      <w:pPr>
+        <w:pStyle w:val="Padrão"/>
+        <w:bidi w:val="0"/>
+        <w:spacing w:after="240" w:line="360" w:lineRule="atLeast"/>
+        <w:ind w:left="0" w:right="0" w:firstLine="0"/>
+        <w:jc w:val="left"/>
+        <w:rPr>
+          <w:rFonts w:ascii="Times New Roman" w:cs="Times New Roman" w:hAnsi="Times New Roman" w:eastAsia="Times New Roman"/>
+          <w:b w:val="1"/>
+          <w:bCs w:val="1"/>
+          <w:color w:val="ff2600"/>
+          <w:sz w:val="24"/>
+          <w:szCs w:val="24"/>
+          <w:shd w:val="clear" w:color="auto" w:fill="ffffff"/>
+          <w:rtl w:val="0"/>
+        </w:rPr>
+      </w:pPr>
+    </w:p>
+    <w:p>
+      <w:pPr>
+        <w:pStyle w:val="Padrão"/>
+        <w:bidi w:val="0"/>
+        <w:spacing w:after="240" w:line="360" w:lineRule="atLeast"/>
+        <w:ind w:left="0" w:right="0" w:firstLine="0"/>
+        <w:jc w:val="left"/>
+        <w:rPr>
+          <w:rFonts w:ascii="Times New Roman" w:cs="Times New Roman" w:hAnsi="Times New Roman" w:eastAsia="Times New Roman"/>
+          <w:b w:val="1"/>
+          <w:bCs w:val="1"/>
+          <w:color w:val="ff2600"/>
+          <w:sz w:val="24"/>
+          <w:szCs w:val="24"/>
+          <w:shd w:val="clear" w:color="auto" w:fill="ffffff"/>
+          <w:rtl w:val="0"/>
+        </w:rPr>
+      </w:pPr>
       <w:r>
         <w:rPr>
           <w:rFonts w:ascii="Times New Roman" w:hAnsi="Times New Roman"/>
@@ -38702,8 +39628,8 @@
       </w:r>
     </w:p>
     <w:sectPr>
-      <w:headerReference w:type="default" r:id="rId11"/>
-      <w:footerReference w:type="default" r:id="rId12"/>
+      <w:headerReference w:type="default" r:id="rId13"/>
+      <w:footerReference w:type="default" r:id="rId14"/>
       <w:pgSz w:w="11906" w:h="16838" w:orient="portrait"/>
       <w:pgMar w:top="1134" w:right="1134" w:bottom="1134" w:left="1134" w:header="709" w:footer="850"/>
       <w:bidi w:val="0"/>
@@ -38748,7 +39674,7 @@
       <w:fldChar w:fldCharType="separate" w:fldLock="0"/>
     </w:r>
     <w:r>
-      <w:t>40</w:t>
+      <w:t>42</w:t>
     </w:r>
     <w:r>
       <w:rPr/>

</xml_diff>